<commit_message>
add Hamish resources, write draft speech notes, add in example slides to PowerPoint
</commit_message>
<xml_diff>
--- a/TrainingNeedAnalysisJamieRobinson.docx
+++ b/TrainingNeedAnalysisJamieRobinson.docx
@@ -159,6 +159,7 @@
                                     <w:alias w:val="Subtitle"/>
                                     <w:tag w:val=""/>
                                     <w:id w:val="1611937615"/>
+                                    <w:showingPlcHdr/>
                                     <w:dataBinding w:prefixMappings="xmlns:ns0='http://purl.org/dc/elements/1.1/' xmlns:ns1='http://schemas.openxmlformats.org/package/2006/metadata/core-properties' " w:xpath="/ns1:coreProperties[1]/ns0:subject[1]" w:storeItemID="{6C3C8BC8-F283-45AE-878A-BAB7291924A1}"/>
                                     <w:text/>
                                   </w:sdtPr>
@@ -182,7 +183,7 @@
                                           <w:sz w:val="44"/>
                                           <w:szCs w:val="44"/>
                                         </w:rPr>
-                                        <w:t xml:space="preserve">Developing Flexible IT Courses </w:t>
+                                        <w:t xml:space="preserve">     </w:t>
                                       </w:r>
                                     </w:p>
                                   </w:sdtContent>
@@ -370,7 +371,23 @@
                                           <w:sz w:val="18"/>
                                           <w:szCs w:val="18"/>
                                         </w:rPr>
-                                        <w:t xml:space="preserve">Year 3 Semester 1 </w:t>
+                                        <w:t xml:space="preserve">Year 3 Semester </w:t>
+                                      </w:r>
+                                      <w:r>
+                                        <w:rPr>
+                                          <w:color w:val="FFFFFF" w:themeColor="background1"/>
+                                          <w:sz w:val="18"/>
+                                          <w:szCs w:val="18"/>
+                                        </w:rPr>
+                                        <w:t>2 2023</w:t>
+                                      </w:r>
+                                      <w:r>
+                                        <w:rPr>
+                                          <w:color w:val="FFFFFF" w:themeColor="background1"/>
+                                          <w:sz w:val="18"/>
+                                          <w:szCs w:val="18"/>
+                                        </w:rPr>
+                                        <w:t xml:space="preserve"> </w:t>
                                       </w:r>
                                     </w:sdtContent>
                                   </w:sdt>
@@ -452,6 +469,7 @@
                               <w:alias w:val="Subtitle"/>
                               <w:tag w:val=""/>
                               <w:id w:val="1611937615"/>
+                              <w:showingPlcHdr/>
                               <w:dataBinding w:prefixMappings="xmlns:ns0='http://purl.org/dc/elements/1.1/' xmlns:ns1='http://schemas.openxmlformats.org/package/2006/metadata/core-properties' " w:xpath="/ns1:coreProperties[1]/ns0:subject[1]" w:storeItemID="{6C3C8BC8-F283-45AE-878A-BAB7291924A1}"/>
                               <w:text/>
                             </w:sdtPr>
@@ -475,7 +493,7 @@
                                     <w:sz w:val="44"/>
                                     <w:szCs w:val="44"/>
                                   </w:rPr>
-                                  <w:t xml:space="preserve">Developing Flexible IT Courses </w:t>
+                                  <w:t xml:space="preserve">     </w:t>
                                 </w:r>
                               </w:p>
                             </w:sdtContent>
@@ -588,7 +606,23 @@
                                     <w:sz w:val="18"/>
                                     <w:szCs w:val="18"/>
                                   </w:rPr>
-                                  <w:t xml:space="preserve">Year 3 Semester 1 </w:t>
+                                  <w:t xml:space="preserve">Year 3 Semester </w:t>
+                                </w:r>
+                                <w:r>
+                                  <w:rPr>
+                                    <w:color w:val="FFFFFF" w:themeColor="background1"/>
+                                    <w:sz w:val="18"/>
+                                    <w:szCs w:val="18"/>
+                                  </w:rPr>
+                                  <w:t>2 2023</w:t>
+                                </w:r>
+                                <w:r>
+                                  <w:rPr>
+                                    <w:color w:val="FFFFFF" w:themeColor="background1"/>
+                                    <w:sz w:val="18"/>
+                                    <w:szCs w:val="18"/>
+                                  </w:rPr>
+                                  <w:t xml:space="preserve"> </w:t>
                                 </w:r>
                               </w:sdtContent>
                             </w:sdt>
@@ -1164,24 +1198,6 @@
         <w:rPr>
           <w:lang w:val="en-US"/>
         </w:rPr>
-        <w:t>Dos &amp; Don’ts</w:t>
-      </w:r>
-    </w:p>
-    <w:p>
-      <w:pPr>
-        <w:pStyle w:val="ListParagraph"/>
-        <w:numPr>
-          <w:ilvl w:val="0"/>
-          <w:numId w:val="1"/>
-        </w:numPr>
-        <w:rPr>
-          <w:lang w:val="en-US"/>
-        </w:rPr>
-      </w:pPr>
-      <w:r>
-        <w:rPr>
-          <w:lang w:val="en-US"/>
-        </w:rPr>
         <w:t>General Advice</w:t>
       </w:r>
     </w:p>
@@ -1204,6 +1220,28 @@
         </w:rPr>
         <w:t>Start early</w:t>
       </w:r>
+    </w:p>
+    <w:p>
+      <w:pPr>
+        <w:pStyle w:val="ListParagraph"/>
+        <w:rPr>
+          <w:lang w:val="en-US"/>
+        </w:rPr>
+      </w:pPr>
+      <w:r>
+        <w:rPr>
+          <w:lang w:val="en-US"/>
+        </w:rPr>
+        <w:t>-</w:t>
+      </w:r>
+      <w:proofErr w:type="spellStart"/>
+      <w:r>
+        <w:rPr>
+          <w:lang w:val="en-US"/>
+        </w:rPr>
+        <w:t>Formating</w:t>
+      </w:r>
+      <w:proofErr w:type="spellEnd"/>
     </w:p>
     <w:p>
       <w:pPr>
@@ -4321,7 +4359,7 @@
 <CoverPageProperties xmlns="http://schemas.microsoft.com/office/2006/coverPageProps">
   <PublishDate/>
   <Abstract/>
-  <CompanyAddress>Year 3 Semester 1 </CompanyAddress>
+  <CompanyAddress>Year 3 Semester 2 2023 </CompanyAddress>
   <CompanyPhone/>
   <CompanyFax/>
   <CompanyEmail/>

</xml_diff>